<commit_message>
[étude faisabilité] Description Port USB2.0
</commit_message>
<xml_diff>
--- a/init.docx
+++ b/init.docx
@@ -12,6 +12,18 @@
       </w:pPr>
       <w:r>
         <w:t xml:space="preserve"> Définition CPU</w:t>
+      </w:r>
+    </w:p>
+    <w:p>
+      <w:pPr>
+        <w:pStyle w:val="Paragraphedeliste"/>
+        <w:numPr>
+          <w:ilvl w:val="0"/>
+          <w:numId w:val="1"/>
+        </w:numPr>
+      </w:pPr>
+      <w:r>
+        <w:t>Description USB2.0</w:t>
       </w:r>
       <w:bookmarkStart w:id="0" w:name="_GoBack"/>
       <w:bookmarkEnd w:id="0"/>

</xml_diff>

<commit_message>
[étude faisabilité] Description protocole communication SPI
</commit_message>
<xml_diff>
--- a/init.docx
+++ b/init.docx
@@ -24,6 +24,18 @@
       </w:pPr>
       <w:r>
         <w:t>Description USB2.0</w:t>
+      </w:r>
+    </w:p>
+    <w:p>
+      <w:pPr>
+        <w:pStyle w:val="Paragraphedeliste"/>
+        <w:numPr>
+          <w:ilvl w:val="0"/>
+          <w:numId w:val="1"/>
+        </w:numPr>
+      </w:pPr>
+      <w:r>
+        <w:t>Description protocole SPI</w:t>
       </w:r>
       <w:bookmarkStart w:id="0" w:name="_GoBack"/>
       <w:bookmarkEnd w:id="0"/>

</xml_diff>

<commit_message>
[étude faisabilité] Description entrées/sorties GPIO
</commit_message>
<xml_diff>
--- a/init.docx
+++ b/init.docx
@@ -37,8 +37,23 @@
       <w:r>
         <w:t>Description protocole SPI</w:t>
       </w:r>
+    </w:p>
+    <w:p>
+      <w:pPr>
+        <w:pStyle w:val="Paragraphedeliste"/>
+        <w:numPr>
+          <w:ilvl w:val="0"/>
+          <w:numId w:val="1"/>
+        </w:numPr>
+      </w:pPr>
+      <w:r>
+        <w:t>Description entrées/sorties GP</w:t>
+      </w:r>
       <w:bookmarkStart w:id="0" w:name="_GoBack"/>
       <w:bookmarkEnd w:id="0"/>
+      <w:r>
+        <w:t>IO</w:t>
+      </w:r>
     </w:p>
     <w:sectPr>
       <w:pgSz w:w="12240" w:h="15840"/>

</xml_diff>

<commit_message>
[Etude faisabilité] Attente des informations par rapport au capteurs de pression
</commit_message>
<xml_diff>
--- a/init.docx
+++ b/init.docx
@@ -11,7 +11,15 @@
         </w:numPr>
       </w:pPr>
       <w:r>
-        <w:t xml:space="preserve"> Définition CPU</w:t>
+        <w:t xml:space="preserve"> </w:t>
+      </w:r>
+      <w:proofErr w:type="spellStart"/>
+      <w:r>
+        <w:t>Définition</w:t>
+      </w:r>
+      <w:proofErr w:type="spellEnd"/>
+      <w:r>
+        <w:t xml:space="preserve"> CPU</w:t>
       </w:r>
     </w:p>
     <w:p>
@@ -35,7 +43,15 @@
         </w:numPr>
       </w:pPr>
       <w:r>
-        <w:t>Description protocole SPI</w:t>
+        <w:t xml:space="preserve">Description </w:t>
+      </w:r>
+      <w:proofErr w:type="spellStart"/>
+      <w:r>
+        <w:t>protocole</w:t>
+      </w:r>
+      <w:proofErr w:type="spellEnd"/>
+      <w:r>
+        <w:t xml:space="preserve"> SPI</w:t>
       </w:r>
     </w:p>
     <w:p>
@@ -47,13 +63,52 @@
         </w:numPr>
       </w:pPr>
       <w:r>
-        <w:t>Description entrées/sorties GP</w:t>
+        <w:t>Description entrées/sorties GPIO</w:t>
+      </w:r>
+    </w:p>
+    <w:p/>
+    <w:p/>
+    <w:p>
+      <w:proofErr w:type="spellStart"/>
+      <w:proofErr w:type="gramStart"/>
+      <w:r>
+        <w:t>Attente</w:t>
+      </w:r>
+      <w:proofErr w:type="spellEnd"/>
+      <w:r>
+        <w:t xml:space="preserve"> :</w:t>
+      </w:r>
+      <w:proofErr w:type="gramEnd"/>
+    </w:p>
+    <w:p>
+      <w:pPr>
+        <w:pStyle w:val="Paragraphedeliste"/>
+        <w:numPr>
+          <w:ilvl w:val="0"/>
+          <w:numId w:val="2"/>
+        </w:numPr>
+      </w:pPr>
+      <w:r>
+        <w:t xml:space="preserve">Information  </w:t>
+      </w:r>
+      <w:proofErr w:type="spellStart"/>
+      <w:r>
+        <w:t>Capteurs</w:t>
+      </w:r>
+      <w:proofErr w:type="spellEnd"/>
+      <w:r>
+        <w:t xml:space="preserve"> </w:t>
+      </w:r>
+      <w:proofErr w:type="spellStart"/>
+      <w:r>
+        <w:t>press</w:t>
       </w:r>
       <w:bookmarkStart w:id="0" w:name="_GoBack"/>
       <w:bookmarkEnd w:id="0"/>
       <w:r>
-        <w:t>IO</w:t>
-      </w:r>
+        <w:t>ions</w:t>
+      </w:r>
+      <w:proofErr w:type="spellEnd"/>
     </w:p>
     <w:sectPr>
       <w:pgSz w:w="12240" w:h="15840"/>
@@ -156,8 +211,123 @@
       </w:pPr>
     </w:lvl>
   </w:abstractNum>
+  <w:abstractNum w:abstractNumId="1">
+    <w:nsid w:val="629A05BD"/>
+    <w:multiLevelType w:val="hybridMultilevel"/>
+    <w:tmpl w:val="276840F6"/>
+    <w:lvl w:ilvl="0" w:tplc="CDDCF016">
+      <w:numFmt w:val="bullet"/>
+      <w:lvlText w:val="-"/>
+      <w:lvlJc w:val="left"/>
+      <w:pPr>
+        <w:ind w:left="720" w:hanging="360"/>
+      </w:pPr>
+      <w:rPr>
+        <w:rFonts w:ascii="Calibri" w:eastAsiaTheme="minorHAnsi" w:hAnsi="Calibri" w:cs="Calibri" w:hint="default"/>
+      </w:rPr>
+    </w:lvl>
+    <w:lvl w:ilvl="1" w:tplc="04090003" w:tentative="1">
+      <w:start w:val="1"/>
+      <w:numFmt w:val="bullet"/>
+      <w:lvlText w:val="o"/>
+      <w:lvlJc w:val="left"/>
+      <w:pPr>
+        <w:ind w:left="1440" w:hanging="360"/>
+      </w:pPr>
+      <w:rPr>
+        <w:rFonts w:ascii="Courier New" w:hAnsi="Courier New" w:cs="Courier New" w:hint="default"/>
+      </w:rPr>
+    </w:lvl>
+    <w:lvl w:ilvl="2" w:tplc="04090005" w:tentative="1">
+      <w:start w:val="1"/>
+      <w:numFmt w:val="bullet"/>
+      <w:lvlText w:val=""/>
+      <w:lvlJc w:val="left"/>
+      <w:pPr>
+        <w:ind w:left="2160" w:hanging="360"/>
+      </w:pPr>
+      <w:rPr>
+        <w:rFonts w:ascii="Wingdings" w:hAnsi="Wingdings" w:hint="default"/>
+      </w:rPr>
+    </w:lvl>
+    <w:lvl w:ilvl="3" w:tplc="04090001" w:tentative="1">
+      <w:start w:val="1"/>
+      <w:numFmt w:val="bullet"/>
+      <w:lvlText w:val=""/>
+      <w:lvlJc w:val="left"/>
+      <w:pPr>
+        <w:ind w:left="2880" w:hanging="360"/>
+      </w:pPr>
+      <w:rPr>
+        <w:rFonts w:ascii="Symbol" w:hAnsi="Symbol" w:hint="default"/>
+      </w:rPr>
+    </w:lvl>
+    <w:lvl w:ilvl="4" w:tplc="04090003" w:tentative="1">
+      <w:start w:val="1"/>
+      <w:numFmt w:val="bullet"/>
+      <w:lvlText w:val="o"/>
+      <w:lvlJc w:val="left"/>
+      <w:pPr>
+        <w:ind w:left="3600" w:hanging="360"/>
+      </w:pPr>
+      <w:rPr>
+        <w:rFonts w:ascii="Courier New" w:hAnsi="Courier New" w:cs="Courier New" w:hint="default"/>
+      </w:rPr>
+    </w:lvl>
+    <w:lvl w:ilvl="5" w:tplc="04090005" w:tentative="1">
+      <w:start w:val="1"/>
+      <w:numFmt w:val="bullet"/>
+      <w:lvlText w:val=""/>
+      <w:lvlJc w:val="left"/>
+      <w:pPr>
+        <w:ind w:left="4320" w:hanging="360"/>
+      </w:pPr>
+      <w:rPr>
+        <w:rFonts w:ascii="Wingdings" w:hAnsi="Wingdings" w:hint="default"/>
+      </w:rPr>
+    </w:lvl>
+    <w:lvl w:ilvl="6" w:tplc="04090001" w:tentative="1">
+      <w:start w:val="1"/>
+      <w:numFmt w:val="bullet"/>
+      <w:lvlText w:val=""/>
+      <w:lvlJc w:val="left"/>
+      <w:pPr>
+        <w:ind w:left="5040" w:hanging="360"/>
+      </w:pPr>
+      <w:rPr>
+        <w:rFonts w:ascii="Symbol" w:hAnsi="Symbol" w:hint="default"/>
+      </w:rPr>
+    </w:lvl>
+    <w:lvl w:ilvl="7" w:tplc="04090003" w:tentative="1">
+      <w:start w:val="1"/>
+      <w:numFmt w:val="bullet"/>
+      <w:lvlText w:val="o"/>
+      <w:lvlJc w:val="left"/>
+      <w:pPr>
+        <w:ind w:left="5760" w:hanging="360"/>
+      </w:pPr>
+      <w:rPr>
+        <w:rFonts w:ascii="Courier New" w:hAnsi="Courier New" w:cs="Courier New" w:hint="default"/>
+      </w:rPr>
+    </w:lvl>
+    <w:lvl w:ilvl="8" w:tplc="04090005" w:tentative="1">
+      <w:start w:val="1"/>
+      <w:numFmt w:val="bullet"/>
+      <w:lvlText w:val=""/>
+      <w:lvlJc w:val="left"/>
+      <w:pPr>
+        <w:ind w:left="6480" w:hanging="360"/>
+      </w:pPr>
+      <w:rPr>
+        <w:rFonts w:ascii="Wingdings" w:hAnsi="Wingdings" w:hint="default"/>
+      </w:rPr>
+    </w:lvl>
+  </w:abstractNum>
   <w:num w:numId="1">
     <w:abstractNumId w:val="0"/>
+  </w:num>
+  <w:num w:numId="2">
+    <w:abstractNumId w:val="1"/>
   </w:num>
 </w:numbering>
 </file>

</xml_diff>

<commit_message>
[étude faisabilité]Description convertisseur analogique du CPU
</commit_message>
<xml_diff>
--- a/init.docx
+++ b/init.docx
@@ -47,13 +47,22 @@
         </w:numPr>
       </w:pPr>
       <w:r>
-        <w:t>Description entrées/sorties GP</w:t>
+        <w:t>Description entrées/sorties GPIO</w:t>
+      </w:r>
+    </w:p>
+    <w:p>
+      <w:pPr>
+        <w:pStyle w:val="Paragraphedeliste"/>
+        <w:numPr>
+          <w:ilvl w:val="0"/>
+          <w:numId w:val="1"/>
+        </w:numPr>
+      </w:pPr>
+      <w:r>
+        <w:t>Convertisseur analogique numérique</w:t>
       </w:r>
       <w:bookmarkStart w:id="0" w:name="_GoBack"/>
       <w:bookmarkEnd w:id="0"/>
-      <w:r>
-        <w:t>IO</w:t>
-      </w:r>
     </w:p>
     <w:sectPr>
       <w:pgSz w:w="12240" w:h="15840"/>

</xml_diff>